<commit_message>
Updated Documentation with the new AudioScribe name
</commit_message>
<xml_diff>
--- a/Documentation/Architecture Document.docx
+++ b/Documentation/Architecture Document.docx
@@ -17,6 +17,7 @@
         </w:rPr>
       </w:pPr>
       <w:bookmarkStart w:id="0" w:name="OLE_LINK1"/>
+      <w:bookmarkStart w:id="1" w:name="OLE_LINK2"/>
       <w:proofErr w:type="spellStart"/>
       <w:r>
         <w:rPr>
@@ -28,9 +29,8 @@
           <w:szCs w:val="48"/>
           <w14:ligatures w14:val="none"/>
         </w:rPr>
-        <w:t>AudioApp</w:t>
-      </w:r>
-      <w:proofErr w:type="spellEnd"/>
+        <w:t>Audio</w:t>
+      </w:r>
       <w:r>
         <w:rPr>
           <w:rFonts w:ascii="Times New Roman" w:eastAsia="Times New Roman" w:hAnsi="Times New Roman" w:cs="Times New Roman"/>
@@ -41,8 +41,9 @@
           <w:szCs w:val="48"/>
           <w14:ligatures w14:val="none"/>
         </w:rPr>
-        <w:t xml:space="preserve"> </w:t>
-      </w:r>
+        <w:t>Scribe</w:t>
+      </w:r>
+      <w:proofErr w:type="spellEnd"/>
       <w:r>
         <w:rPr>
           <w:rFonts w:ascii="Times New Roman" w:eastAsia="Times New Roman" w:hAnsi="Times New Roman" w:cs="Times New Roman"/>
@@ -53,6 +54,19 @@
           <w:szCs w:val="48"/>
           <w14:ligatures w14:val="none"/>
         </w:rPr>
+        <w:t xml:space="preserve"> </w:t>
+      </w:r>
+      <w:bookmarkEnd w:id="1"/>
+      <w:r>
+        <w:rPr>
+          <w:rFonts w:ascii="Times New Roman" w:eastAsia="Times New Roman" w:hAnsi="Times New Roman" w:cs="Times New Roman"/>
+          <w:b/>
+          <w:bCs/>
+          <w:kern w:val="36"/>
+          <w:sz w:val="48"/>
+          <w:szCs w:val="48"/>
+          <w14:ligatures w14:val="none"/>
+        </w:rPr>
         <w:t>Architecture Document</w:t>
       </w:r>
       <w:bookmarkEnd w:id="0"/>
@@ -133,16 +147,22 @@
           <w14:ligatures w14:val="none"/>
         </w:rPr>
       </w:pPr>
-      <w:proofErr w:type="spellStart"/>
-      <w:r>
-        <w:rPr>
-          <w:rFonts w:ascii="Times New Roman" w:eastAsia="Times New Roman" w:hAnsi="Times New Roman" w:cs="Times New Roman"/>
-          <w:kern w:val="0"/>
-          <w14:ligatures w14:val="none"/>
-        </w:rPr>
-        <w:t>AudioApp</w:t>
-      </w:r>
-      <w:proofErr w:type="spellEnd"/>
+      <w:r>
+        <w:rPr>
+          <w:rFonts w:ascii="Times New Roman" w:eastAsia="Times New Roman" w:hAnsi="Times New Roman" w:cs="Times New Roman"/>
+          <w:kern w:val="0"/>
+          <w14:ligatures w14:val="none"/>
+        </w:rPr>
+        <w:t>Audio</w:t>
+      </w:r>
+      <w:r>
+        <w:rPr>
+          <w:rFonts w:ascii="Times New Roman" w:eastAsia="Times New Roman" w:hAnsi="Times New Roman" w:cs="Times New Roman"/>
+          <w:kern w:val="0"/>
+          <w14:ligatures w14:val="none"/>
+        </w:rPr>
+        <w:t>Scribe</w:t>
+      </w:r>
       <w:r>
         <w:rPr>
           <w:rFonts w:ascii="Times New Roman" w:eastAsia="Times New Roman" w:hAnsi="Times New Roman" w:cs="Times New Roman"/>
@@ -1463,7 +1483,7 @@
           <w14:ligatures w14:val="none"/>
         </w:rPr>
       </w:pPr>
-      <w:bookmarkStart w:id="1" w:name="OLE_LINK5"/>
+      <w:bookmarkStart w:id="2" w:name="OLE_LINK5"/>
       <w:r>
         <w:rPr>
           <w:rFonts w:ascii="Times New Roman" w:eastAsia="Times New Roman" w:hAnsi="Times New Roman" w:cs="Times New Roman"/>
@@ -1474,7 +1494,7 @@
         </w:rPr>
         <w:t>Transcription</w:t>
       </w:r>
-      <w:bookmarkEnd w:id="1"/>
+      <w:bookmarkEnd w:id="2"/>
       <w:r>
         <w:rPr>
           <w:rFonts w:ascii="Times New Roman" w:eastAsia="Times New Roman" w:hAnsi="Times New Roman" w:cs="Times New Roman"/>

</xml_diff>